<commit_message>
Added Animade Easy and Personal website cards
</commit_message>
<xml_diff>
--- a/src/WriteUps/TasteBuds.docx
+++ b/src/WriteUps/TasteBuds.docx
@@ -111,10 +111,7 @@
         <w:t xml:space="preserve"> if you want to know all the nitty gritty details.</w:t>
       </w:r>
       <w:r>
-        <w:t xml:space="preserve"> </w:t>
-      </w:r>
-      <w:r>
-        <w:t>Besides</w:t>
+        <w:t xml:space="preserve"> Besides</w:t>
       </w:r>
       <w:r>
         <w:t xml:space="preserve"> the</w:t>
@@ -126,10 +123,7 @@
         <w:t>hardware,</w:t>
       </w:r>
       <w:r>
-        <w:t xml:space="preserve"> </w:t>
-      </w:r>
-      <w:r>
-        <w:t xml:space="preserve">we also created a video that I </w:t>
+        <w:t xml:space="preserve"> we also created a video that I </w:t>
       </w:r>
       <w:r>
         <w:t>created</w:t>
@@ -220,6 +214,10 @@
         <w:t>A Nikon digital camera for the overexposed cinematography in our demo</w:t>
       </w:r>
     </w:p>
+    <w:p/>
+    <w:p/>
+    <w:p/>
+    <w:p/>
     <w:sectPr>
       <w:pgSz w:w="12240" w:h="15840"/>
       <w:pgMar w:top="1440" w:right="1440" w:bottom="1440" w:left="1440" w:header="720" w:footer="720" w:gutter="0"/>

</xml_diff>